<commit_message>
Cleaned up notes inside files up to attic
</commit_message>
<xml_diff>
--- a/To Do list.docx
+++ b/To Do list.docx
@@ -83,21 +83,7 @@
         <w:rPr>
           <w:lang w:val="en-US"/>
         </w:rPr>
-        <w:t>Can re-use the function “</w:t>
-      </w:r>
-      <w:proofErr w:type="spellStart"/>
-      <w:r>
-        <w:rPr>
-          <w:lang w:val="en-US"/>
-        </w:rPr>
-        <w:t>searchBookcaseRoom</w:t>
-      </w:r>
-      <w:proofErr w:type="spellEnd"/>
-      <w:r>
-        <w:rPr>
-          <w:lang w:val="en-US"/>
-        </w:rPr>
-        <w:t>” to describe the room</w:t>
+        <w:t>Can re-use the function “searchBookcaseRoom” to describe the room</w:t>
       </w:r>
     </w:p>
     <w:p>
@@ -121,105 +107,61 @@
           <w:lang w:val="en-US"/>
         </w:rPr>
       </w:pPr>
-      <w:proofErr w:type="spellStart"/>
-      <w:r>
-        <w:rPr>
-          <w:lang w:val="en-US"/>
-        </w:rPr>
-        <w:t>Wineroom</w:t>
-      </w:r>
-      <w:proofErr w:type="spellEnd"/>
-      <w:r>
-        <w:rPr>
-          <w:lang w:val="en-US"/>
-        </w:rPr>
-        <w:t>-reds on one side, white on the other.  You notice one white wine amongst the red</w:t>
-      </w:r>
-    </w:p>
-    <w:p>
-      <w:pPr>
-        <w:spacing w:after="0" w:line="240" w:lineRule="auto"/>
-        <w:rPr>
-          <w:lang w:val="en-US"/>
-        </w:rPr>
-      </w:pPr>
-      <w:r>
-        <w:rPr>
-          <w:lang w:val="en-US"/>
-        </w:rPr>
-        <w:t xml:space="preserve">When you go to pick it up if will not come off the rack, you realize it is a lever, you pull it and…..enter the </w:t>
-      </w:r>
-      <w:proofErr w:type="spellStart"/>
-      <w:r>
-        <w:rPr>
-          <w:lang w:val="en-US"/>
-        </w:rPr>
-        <w:t>bookscaseRoom</w:t>
-      </w:r>
-      <w:proofErr w:type="spellEnd"/>
-      <w:r>
-        <w:rPr>
-          <w:lang w:val="en-US"/>
-        </w:rPr>
-        <w:t>-see above and can re-use a code here.</w:t>
-      </w:r>
-    </w:p>
-    <w:p>
-      <w:pPr>
-        <w:rPr>
-          <w:lang w:val="en-US"/>
-        </w:rPr>
-      </w:pPr>
-    </w:p>
-    <w:p>
-      <w:pPr>
-        <w:spacing w:after="0" w:line="240" w:lineRule="auto"/>
-        <w:rPr>
-          <w:lang w:val="en-US"/>
-        </w:rPr>
-      </w:pPr>
-      <w:r>
-        <w:rPr>
-          <w:lang w:val="en-US"/>
-        </w:rPr>
-        <w:t xml:space="preserve">In file </w:t>
-      </w:r>
-      <w:proofErr w:type="spellStart"/>
-      <w:r>
-        <w:rPr>
-          <w:lang w:val="en-US"/>
-        </w:rPr>
-        <w:t>foyerNorth</w:t>
-      </w:r>
-      <w:proofErr w:type="spellEnd"/>
-    </w:p>
-    <w:p>
-      <w:pPr>
-        <w:spacing w:after="0" w:line="240" w:lineRule="auto"/>
-        <w:rPr>
-          <w:lang w:val="en-US"/>
-        </w:rPr>
-      </w:pPr>
-      <w:r>
-        <w:rPr>
-          <w:lang w:val="en-US"/>
-        </w:rPr>
-        <w:tab/>
-        <w:t xml:space="preserve">I have made the </w:t>
-      </w:r>
-      <w:proofErr w:type="spellStart"/>
-      <w:r>
-        <w:rPr>
-          <w:lang w:val="en-US"/>
-        </w:rPr>
-        <w:t>staircaseKey</w:t>
-      </w:r>
-      <w:proofErr w:type="spellEnd"/>
-      <w:r>
-        <w:rPr>
-          <w:lang w:val="en-US"/>
-        </w:rPr>
-        <w:t xml:space="preserve"> and endpoint foyer/useKey64</w:t>
+      <w:r>
+        <w:rPr>
+          <w:lang w:val="en-US"/>
+        </w:rPr>
+        <w:t>Wineroom-reds on one side, white on the other.  You notice one white wine amongst the red</w:t>
+      </w:r>
+    </w:p>
+    <w:p>
+      <w:pPr>
+        <w:spacing w:after="0" w:line="240" w:lineRule="auto"/>
+        <w:rPr>
+          <w:lang w:val="en-US"/>
+        </w:rPr>
+      </w:pPr>
+      <w:r>
+        <w:rPr>
+          <w:lang w:val="en-US"/>
+        </w:rPr>
+        <w:t>When you go to pick it up if will not come off the rack, you realize it is a lever, you pull it and…..enter the bookscaseRoom-see above and can re-use a code here.</w:t>
+      </w:r>
+    </w:p>
+    <w:p>
+      <w:pPr>
+        <w:rPr>
+          <w:lang w:val="en-US"/>
+        </w:rPr>
+      </w:pPr>
+    </w:p>
+    <w:p>
+      <w:pPr>
+        <w:spacing w:after="0" w:line="240" w:lineRule="auto"/>
+        <w:rPr>
+          <w:lang w:val="en-US"/>
+        </w:rPr>
+      </w:pPr>
+      <w:r>
+        <w:rPr>
+          <w:lang w:val="en-US"/>
+        </w:rPr>
+        <w:t>In file foyerNorth</w:t>
+      </w:r>
+    </w:p>
+    <w:p>
+      <w:pPr>
+        <w:spacing w:after="0" w:line="240" w:lineRule="auto"/>
+        <w:rPr>
+          <w:lang w:val="en-US"/>
+        </w:rPr>
+      </w:pPr>
+      <w:r>
+        <w:rPr>
+          <w:lang w:val="en-US"/>
+        </w:rPr>
+        <w:tab/>
+        <w:t>I have made the staircaseKey and endpoint foyer/useKey64</w:t>
       </w:r>
     </w:p>
     <w:p>
@@ -311,21 +253,44 @@
         <w:rPr>
           <w:lang w:val="en-US"/>
         </w:rPr>
-        <w:t xml:space="preserve">In file </w:t>
-      </w:r>
-      <w:proofErr w:type="spellStart"/>
-      <w:r>
-        <w:rPr>
-          <w:lang w:val="en-US"/>
-        </w:rPr>
-        <w:t>foyerWest</w:t>
-      </w:r>
-      <w:proofErr w:type="spellEnd"/>
-      <w:r>
-        <w:rPr>
-          <w:lang w:val="en-US"/>
-        </w:rPr>
-        <w:t>, need to update blank wall into an archway(door and doorway used in Foyer)</w:t>
+        <w:t>In file foyerWest, need to update blank wall into an archway(door and doorway used in Foyer)</w:t>
+      </w:r>
+    </w:p>
+    <w:p>
+      <w:pPr>
+        <w:spacing w:after="0" w:line="240" w:lineRule="auto"/>
+        <w:rPr>
+          <w:lang w:val="en-US"/>
+        </w:rPr>
+      </w:pPr>
+    </w:p>
+    <w:p>
+      <w:pPr>
+        <w:spacing w:after="0" w:line="240" w:lineRule="auto"/>
+        <w:rPr>
+          <w:lang w:val="en-US"/>
+        </w:rPr>
+      </w:pPr>
+      <w:r>
+        <w:rPr>
+          <w:lang w:val="en-US"/>
+        </w:rPr>
+        <w:t xml:space="preserve">In office </w:t>
+      </w:r>
+    </w:p>
+    <w:p>
+      <w:pPr>
+        <w:spacing w:after="0" w:line="240" w:lineRule="auto"/>
+        <w:rPr>
+          <w:lang w:val="en-US"/>
+        </w:rPr>
+      </w:pPr>
+      <w:r>
+        <w:rPr>
+          <w:lang w:val="en-US"/>
+        </w:rPr>
+        <w:tab/>
+        <w:t>Need to come up with a formula that if they search for any other file than 373, they get a generic message saying you find a boring document</w:t>
       </w:r>
     </w:p>
     <w:p>
@@ -370,35 +335,7 @@
           <w:lang w:val="en-US"/>
         </w:rPr>
         <w:tab/>
-        <w:t xml:space="preserve">Will need to add one to </w:t>
-      </w:r>
-      <w:proofErr w:type="spellStart"/>
-      <w:r>
-        <w:rPr>
-          <w:lang w:val="en-US"/>
-        </w:rPr>
-        <w:t>foyerNorth</w:t>
-      </w:r>
-      <w:proofErr w:type="spellEnd"/>
-      <w:r>
-        <w:rPr>
-          <w:lang w:val="en-US"/>
-        </w:rPr>
-        <w:t xml:space="preserve">, enter </w:t>
-      </w:r>
-      <w:proofErr w:type="spellStart"/>
-      <w:r>
-        <w:rPr>
-          <w:lang w:val="en-US"/>
-        </w:rPr>
-        <w:t>hallwayway</w:t>
-      </w:r>
-      <w:proofErr w:type="spellEnd"/>
-      <w:r>
-        <w:rPr>
-          <w:lang w:val="en-US"/>
-        </w:rPr>
-        <w:t xml:space="preserve"> with new endpoint 3000:Hallway</w:t>
+        <w:t>Will need to add one to foyerNorth, enter hallwayway with new endpoint 3000:Hallway</w:t>
       </w:r>
     </w:p>
     <w:p>
@@ -431,21 +368,7 @@
           <w:lang w:val="en-US"/>
         </w:rPr>
         <w:tab/>
-        <w:t xml:space="preserve">I have created a saying on </w:t>
-      </w:r>
-      <w:proofErr w:type="spellStart"/>
-      <w:r>
-        <w:rPr>
-          <w:lang w:val="en-US"/>
-        </w:rPr>
-        <w:t>powderroom</w:t>
-      </w:r>
-      <w:proofErr w:type="spellEnd"/>
-      <w:r>
-        <w:rPr>
-          <w:lang w:val="en-US"/>
-        </w:rPr>
-        <w:t xml:space="preserve"> mirror “TO ALL THAT ENTER, BEWARE THE BEAR”</w:t>
+        <w:t>I have created a saying on powderroom mirror “TO ALL THAT ENTER, BEWARE THE BEAR”</w:t>
       </w:r>
       <w:r>
         <w:rPr>
@@ -638,21 +561,7 @@
         <w:rPr>
           <w:lang w:val="en-US"/>
         </w:rPr>
-        <w:t xml:space="preserve">Maybe you find a tube with metal bumps all over it.  When you find the </w:t>
-      </w:r>
-      <w:proofErr w:type="spellStart"/>
-      <w:r>
-        <w:rPr>
-          <w:lang w:val="en-US"/>
-        </w:rPr>
-        <w:t>musicbox</w:t>
-      </w:r>
-      <w:proofErr w:type="spellEnd"/>
-      <w:r>
-        <w:rPr>
-          <w:lang w:val="en-US"/>
-        </w:rPr>
-        <w:t xml:space="preserve">, you put it in there and when it plays, it does something.  A secret door opens, or plays a message?  </w:t>
+        <w:t xml:space="preserve">Maybe you find a tube with metal bumps all over it.  When you find the musicbox, you put it in there and when it plays, it does something.  A secret door opens, or plays a message?  </w:t>
       </w:r>
     </w:p>
     <w:p>

</xml_diff>

<commit_message>
Added puppy Room randomizer, and search puppy
</commit_message>
<xml_diff>
--- a/To Do list.docx
+++ b/To Do list.docx
@@ -21,12 +21,217 @@
           <w:lang w:val="en-US"/>
         </w:rPr>
       </w:pPr>
-      <w:r>
-        <w:rPr>
-          <w:lang w:val="en-US"/>
-        </w:rPr>
-        <w:t xml:space="preserve">Items include, coin, </w:t>
-      </w:r>
+    </w:p>
+    <w:p>
+      <w:pPr>
+        <w:rPr>
+          <w:lang w:val="en-US"/>
+        </w:rPr>
+      </w:pPr>
+      <w:r>
+        <w:rPr>
+          <w:lang w:val="en-US"/>
+        </w:rPr>
+        <w:t>I have started the randomizer in “newGameInstr” file.  Need to ask some questions on it</w:t>
+      </w:r>
+    </w:p>
+    <w:p>
+      <w:pPr>
+        <w:shd w:val="clear" w:color="auto" w:fill="1E1E1E"/>
+        <w:spacing w:after="0" w:line="285" w:lineRule="atLeast"/>
+        <w:rPr>
+          <w:rFonts w:ascii="Consolas" w:eastAsia="Times New Roman" w:hAnsi="Consolas" w:cs="Times New Roman"/>
+          <w:color w:val="D4D4D4"/>
+          <w:sz w:val="21"/>
+          <w:szCs w:val="21"/>
+          <w:lang w:eastAsia="en-CA"/>
+        </w:rPr>
+      </w:pPr>
+      <w:r>
+        <w:rPr>
+          <w:rFonts w:ascii="Consolas" w:eastAsia="Times New Roman" w:hAnsi="Consolas" w:cs="Times New Roman"/>
+          <w:color w:val="D4D4D4"/>
+          <w:sz w:val="21"/>
+          <w:szCs w:val="21"/>
+          <w:lang w:eastAsia="en-CA"/>
+        </w:rPr>
+        <w:t>[</w:t>
+      </w:r>
+      <w:r>
+        <w:rPr>
+          <w:rFonts w:ascii="Consolas" w:eastAsia="Times New Roman" w:hAnsi="Consolas" w:cs="Times New Roman"/>
+          <w:color w:val="9CDCFE"/>
+          <w:sz w:val="21"/>
+          <w:szCs w:val="21"/>
+          <w:lang w:eastAsia="en-CA"/>
+        </w:rPr>
+        <w:t>Office</w:t>
+      </w:r>
+      <w:r>
+        <w:rPr>
+          <w:rFonts w:ascii="Consolas" w:eastAsia="Times New Roman" w:hAnsi="Consolas" w:cs="Times New Roman"/>
+          <w:color w:val="D4D4D4"/>
+          <w:sz w:val="21"/>
+          <w:szCs w:val="21"/>
+          <w:lang w:eastAsia="en-CA"/>
+        </w:rPr>
+        <w:t xml:space="preserve">, </w:t>
+      </w:r>
+      <w:r>
+        <w:rPr>
+          <w:rFonts w:ascii="Consolas" w:eastAsia="Times New Roman" w:hAnsi="Consolas" w:cs="Times New Roman"/>
+          <w:color w:val="9CDCFE"/>
+          <w:sz w:val="21"/>
+          <w:szCs w:val="21"/>
+          <w:lang w:eastAsia="en-CA"/>
+        </w:rPr>
+        <w:t>BookshelfRoom</w:t>
+      </w:r>
+      <w:r>
+        <w:rPr>
+          <w:rFonts w:ascii="Consolas" w:eastAsia="Times New Roman" w:hAnsi="Consolas" w:cs="Times New Roman"/>
+          <w:color w:val="D4D4D4"/>
+          <w:sz w:val="21"/>
+          <w:szCs w:val="21"/>
+          <w:lang w:eastAsia="en-CA"/>
+        </w:rPr>
+        <w:t xml:space="preserve">, </w:t>
+      </w:r>
+      <w:r>
+        <w:rPr>
+          <w:rFonts w:ascii="Consolas" w:eastAsia="Times New Roman" w:hAnsi="Consolas" w:cs="Times New Roman"/>
+          <w:color w:val="9CDCFE"/>
+          <w:sz w:val="21"/>
+          <w:szCs w:val="21"/>
+          <w:lang w:eastAsia="en-CA"/>
+        </w:rPr>
+        <w:t>Attic</w:t>
+      </w:r>
+      <w:r>
+        <w:rPr>
+          <w:rFonts w:ascii="Consolas" w:eastAsia="Times New Roman" w:hAnsi="Consolas" w:cs="Times New Roman"/>
+          <w:color w:val="D4D4D4"/>
+          <w:sz w:val="21"/>
+          <w:szCs w:val="21"/>
+          <w:lang w:eastAsia="en-CA"/>
+        </w:rPr>
+        <w:t xml:space="preserve">, </w:t>
+      </w:r>
+      <w:r>
+        <w:rPr>
+          <w:rFonts w:ascii="Consolas" w:eastAsia="Times New Roman" w:hAnsi="Consolas" w:cs="Times New Roman"/>
+          <w:color w:val="9CDCFE"/>
+          <w:sz w:val="21"/>
+          <w:szCs w:val="21"/>
+          <w:lang w:eastAsia="en-CA"/>
+        </w:rPr>
+        <w:t>SoundStudio</w:t>
+      </w:r>
+      <w:r>
+        <w:rPr>
+          <w:rFonts w:ascii="Consolas" w:eastAsia="Times New Roman" w:hAnsi="Consolas" w:cs="Times New Roman"/>
+          <w:color w:val="D4D4D4"/>
+          <w:sz w:val="21"/>
+          <w:szCs w:val="21"/>
+          <w:lang w:eastAsia="en-CA"/>
+        </w:rPr>
+        <w:t xml:space="preserve">, </w:t>
+      </w:r>
+      <w:r>
+        <w:rPr>
+          <w:rFonts w:ascii="Consolas" w:eastAsia="Times New Roman" w:hAnsi="Consolas" w:cs="Times New Roman"/>
+          <w:color w:val="9CDCFE"/>
+          <w:sz w:val="21"/>
+          <w:szCs w:val="21"/>
+          <w:lang w:eastAsia="en-CA"/>
+        </w:rPr>
+        <w:t>Kitchen</w:t>
+      </w:r>
+      <w:r>
+        <w:rPr>
+          <w:rFonts w:ascii="Consolas" w:eastAsia="Times New Roman" w:hAnsi="Consolas" w:cs="Times New Roman"/>
+          <w:color w:val="D4D4D4"/>
+          <w:sz w:val="21"/>
+          <w:szCs w:val="21"/>
+          <w:lang w:eastAsia="en-CA"/>
+        </w:rPr>
+        <w:t xml:space="preserve">, </w:t>
+      </w:r>
+      <w:r>
+        <w:rPr>
+          <w:rFonts w:ascii="Consolas" w:eastAsia="Times New Roman" w:hAnsi="Consolas" w:cs="Times New Roman"/>
+          <w:color w:val="9CDCFE"/>
+          <w:sz w:val="21"/>
+          <w:szCs w:val="21"/>
+          <w:lang w:eastAsia="en-CA"/>
+        </w:rPr>
+        <w:t>WineRoom</w:t>
+      </w:r>
+      <w:r>
+        <w:rPr>
+          <w:rFonts w:ascii="Consolas" w:eastAsia="Times New Roman" w:hAnsi="Consolas" w:cs="Times New Roman"/>
+          <w:color w:val="D4D4D4"/>
+          <w:sz w:val="21"/>
+          <w:szCs w:val="21"/>
+          <w:lang w:eastAsia="en-CA"/>
+        </w:rPr>
+        <w:t>]</w:t>
+      </w:r>
+    </w:p>
+    <w:p>
+      <w:pPr>
+        <w:rPr>
+          <w:lang w:val="en-US"/>
+        </w:rPr>
+      </w:pPr>
+      <w:r>
+        <w:rPr>
+          <w:lang w:val="en-US"/>
+        </w:rPr>
+        <w:t>Are the rooms included, on line 16</w:t>
+      </w:r>
+    </w:p>
+    <w:p>
+      <w:pPr>
+        <w:spacing w:after="0" w:line="240" w:lineRule="auto"/>
+        <w:rPr>
+          <w:lang w:val="en-US"/>
+        </w:rPr>
+      </w:pPr>
+      <w:r>
+        <w:rPr>
+          <w:lang w:val="en-US"/>
+        </w:rPr>
+        <w:t xml:space="preserve">Items include, </w:t>
+      </w:r>
+    </w:p>
+    <w:p>
+      <w:pPr>
+        <w:spacing w:after="0" w:line="240" w:lineRule="auto"/>
+        <w:rPr>
+          <w:lang w:val="en-US"/>
+        </w:rPr>
+      </w:pPr>
+      <w:r>
+        <w:rPr>
+          <w:lang w:val="en-US"/>
+        </w:rPr>
+        <w:t xml:space="preserve">coin, </w:t>
+      </w:r>
+      <w:r>
+        <w:rPr>
+          <w:lang w:val="en-US"/>
+        </w:rPr>
+        <w:t>used in gumball machine – open sound studio</w:t>
+      </w:r>
+    </w:p>
+    <w:p>
+      <w:pPr>
+        <w:spacing w:after="0" w:line="240" w:lineRule="auto"/>
+        <w:rPr>
+          <w:lang w:val="en-US"/>
+        </w:rPr>
+      </w:pPr>
       <w:r>
         <w:rPr>
           <w:lang w:val="en-US"/>
@@ -37,26 +242,84 @@
         <w:rPr>
           <w:lang w:val="en-US"/>
         </w:rPr>
-        <w:t>, Key64 for entry at top of stairs.  K</w:t>
-      </w:r>
-      <w:r>
-        <w:rPr>
-          <w:lang w:val="en-US"/>
-        </w:rPr>
-        <w:t>ey835</w:t>
-      </w:r>
-      <w:r>
-        <w:rPr>
-          <w:lang w:val="en-US"/>
-        </w:rPr>
-        <w:t xml:space="preserve"> is found in office.  Need to write in where to use it(wine room)</w:t>
-      </w:r>
-      <w:r>
+        <w:t xml:space="preserve">, </w:t>
+      </w:r>
+      <w:r>
+        <w:rPr>
+          <w:lang w:val="en-US"/>
+        </w:rPr>
+        <w:t>used – file 373 in filing cabinet is password</w:t>
+      </w:r>
+    </w:p>
+    <w:p>
+      <w:pPr>
+        <w:spacing w:after="0" w:line="240" w:lineRule="auto"/>
+        <w:rPr>
+          <w:lang w:val="en-US"/>
+        </w:rPr>
+      </w:pPr>
+      <w:r>
+        <w:rPr>
+          <w:lang w:val="en-US"/>
+        </w:rPr>
+        <w:t>DogLifePoochFriend password to open computer</w:t>
+      </w:r>
+    </w:p>
+    <w:p>
+      <w:pPr>
+        <w:spacing w:after="0" w:line="240" w:lineRule="auto"/>
         <w:rPr>
           <w:b/>
           <w:bCs/>
           <w:lang w:val="en-US"/>
         </w:rPr>
+      </w:pPr>
+      <w:r>
+        <w:rPr>
+          <w:lang w:val="en-US"/>
+        </w:rPr>
+        <w:t xml:space="preserve">Key64 for entry at top of stairs.  </w:t>
+      </w:r>
+      <w:r>
+        <w:rPr>
+          <w:b/>
+          <w:bCs/>
+          <w:lang w:val="en-US"/>
+        </w:rPr>
+        <w:t>This key is not hidden or found yet</w:t>
+      </w:r>
+    </w:p>
+    <w:p>
+      <w:pPr>
+        <w:spacing w:after="0" w:line="240" w:lineRule="auto"/>
+        <w:rPr>
+          <w:lang w:val="en-US"/>
+        </w:rPr>
+      </w:pPr>
+      <w:r>
+        <w:rPr>
+          <w:lang w:val="en-US"/>
+        </w:rPr>
+        <w:t>K</w:t>
+      </w:r>
+      <w:r>
+        <w:rPr>
+          <w:lang w:val="en-US"/>
+        </w:rPr>
+        <w:t>ey835</w:t>
+      </w:r>
+      <w:r>
+        <w:rPr>
+          <w:lang w:val="en-US"/>
+        </w:rPr>
+        <w:t xml:space="preserve"> is found in office.  Need to write in where to use it(wine room)</w:t>
+      </w:r>
+      <w:r>
+        <w:rPr>
+          <w:b/>
+          <w:bCs/>
+          <w:lang w:val="en-US"/>
+        </w:rPr>
         <w:t>Still need to use</w:t>
       </w:r>
     </w:p>
@@ -314,13 +577,7 @@
         <w:rPr>
           <w:lang w:val="en-US"/>
         </w:rPr>
-        <w:t>Create file hallway (this is where the staircase door leads to)</w:t>
-      </w:r>
-      <w:r>
-        <w:rPr>
-          <w:lang w:val="en-US"/>
-        </w:rPr>
-        <w:t xml:space="preserve"> </w:t>
+        <w:t xml:space="preserve">Create file hallway (this is where the staircase door leads to) </w:t>
       </w:r>
     </w:p>
     <w:p>
@@ -532,6 +789,42 @@
           <w:lang w:val="en-US"/>
         </w:rPr>
         <w:t>- will have recording of thunder. Huge speakers, strobe lights</w:t>
+      </w:r>
+    </w:p>
+    <w:p>
+      <w:pPr>
+        <w:spacing w:after="0" w:line="240" w:lineRule="auto"/>
+        <w:rPr>
+          <w:lang w:val="en-US"/>
+        </w:rPr>
+      </w:pPr>
+    </w:p>
+    <w:p>
+      <w:pPr>
+        <w:spacing w:after="0" w:line="240" w:lineRule="auto"/>
+        <w:rPr>
+          <w:lang w:val="en-US"/>
+        </w:rPr>
+      </w:pPr>
+      <w:r>
+        <w:rPr>
+          <w:lang w:val="en-US"/>
+        </w:rPr>
+        <w:t>Create a random function to determine where puppy is, in each room call out to puppy? Or will it just tell me that they are in the room?  I like if function would tell me I am in the room.</w:t>
+      </w:r>
+    </w:p>
+    <w:p>
+      <w:pPr>
+        <w:spacing w:after="0" w:line="240" w:lineRule="auto"/>
+        <w:rPr>
+          <w:lang w:val="en-US"/>
+        </w:rPr>
+      </w:pPr>
+      <w:r>
+        <w:rPr>
+          <w:lang w:val="en-US"/>
+        </w:rPr>
+        <w:t>Then need to write, that once you have puppy, you head back to the front door, and it is open, you leave and it slams behind you</w:t>
       </w:r>
     </w:p>
     <w:p>
@@ -1016,6 +1309,29 @@
     <w:semiHidden/>
     <w:unhideWhenUsed/>
   </w:style>
+  <w:style w:type="character" w:styleId="Hyperlink">
+    <w:name w:val="Hyperlink"/>
+    <w:basedOn w:val="DefaultParagraphFont"/>
+    <w:uiPriority w:val="99"/>
+    <w:unhideWhenUsed/>
+    <w:rsid w:val="007E701C"/>
+    <w:rPr>
+      <w:color w:val="0563C1" w:themeColor="hyperlink"/>
+      <w:u w:val="single"/>
+    </w:rPr>
+  </w:style>
+  <w:style w:type="character" w:styleId="UnresolvedMention">
+    <w:name w:val="Unresolved Mention"/>
+    <w:basedOn w:val="DefaultParagraphFont"/>
+    <w:uiPriority w:val="99"/>
+    <w:semiHidden/>
+    <w:unhideWhenUsed/>
+    <w:rsid w:val="007E701C"/>
+    <w:rPr>
+      <w:color w:val="605E5C"/>
+      <w:shd w:val="clear" w:color="auto" w:fill="E1DFDD"/>
+    </w:rPr>
+  </w:style>
 </w:styles>
 </file>
 

</xml_diff>

<commit_message>
Added item lists and found puppy
</commit_message>
<xml_diff>
--- a/To Do list.docx
+++ b/To Do list.docx
@@ -179,11 +179,6 @@
       </w:r>
     </w:p>
     <w:p>
-      <w:pPr>
-        <w:rPr>
-          <w:lang w:val="en-US"/>
-        </w:rPr>
-      </w:pPr>
       <w:r>
         <w:rPr>
           <w:lang w:val="en-US"/>
@@ -397,6 +392,19 @@
           <w:lang w:val="en-US"/>
         </w:rPr>
       </w:pPr>
+    </w:p>
+    <w:p>
+      <w:pPr>
+        <w:rPr>
+          <w:lang w:val="en-US"/>
+        </w:rPr>
+      </w:pPr>
+      <w:r>
+        <w:rPr>
+          <w:lang w:val="en-US"/>
+        </w:rPr>
+        <w:t>Create an itemlist endpoint-and add items when they are found???</w:t>
+      </w:r>
     </w:p>
     <w:p>
       <w:pPr>

</xml_diff>

<commit_message>
Done SoundStudio.  added search on office file and Library code
</commit_message>
<xml_diff>
--- a/To Do list.docx
+++ b/To Do list.docx
@@ -32,233 +32,199 @@
         <w:rPr>
           <w:lang w:val="en-US"/>
         </w:rPr>
-        <w:t>I have started the randomizer in “newGameInstr” file.  Need to ask some questions on it</w:t>
-      </w:r>
-    </w:p>
-    <w:p>
-      <w:pPr>
-        <w:shd w:val="clear" w:color="auto" w:fill="1E1E1E"/>
-        <w:spacing w:after="0" w:line="285" w:lineRule="atLeast"/>
-        <w:rPr>
-          <w:rFonts w:ascii="Consolas" w:eastAsia="Times New Roman" w:hAnsi="Consolas" w:cs="Times New Roman"/>
-          <w:color w:val="D4D4D4"/>
-          <w:sz w:val="21"/>
-          <w:szCs w:val="21"/>
-          <w:lang w:eastAsia="en-CA"/>
-        </w:rPr>
-      </w:pPr>
-      <w:r>
-        <w:rPr>
-          <w:rFonts w:ascii="Consolas" w:eastAsia="Times New Roman" w:hAnsi="Consolas" w:cs="Times New Roman"/>
-          <w:color w:val="D4D4D4"/>
-          <w:sz w:val="21"/>
-          <w:szCs w:val="21"/>
-          <w:lang w:eastAsia="en-CA"/>
-        </w:rPr>
-        <w:t>[</w:t>
-      </w:r>
-      <w:r>
-        <w:rPr>
-          <w:rFonts w:ascii="Consolas" w:eastAsia="Times New Roman" w:hAnsi="Consolas" w:cs="Times New Roman"/>
-          <w:color w:val="9CDCFE"/>
-          <w:sz w:val="21"/>
-          <w:szCs w:val="21"/>
-          <w:lang w:eastAsia="en-CA"/>
-        </w:rPr>
-        <w:t>Office</w:t>
-      </w:r>
-      <w:r>
-        <w:rPr>
-          <w:rFonts w:ascii="Consolas" w:eastAsia="Times New Roman" w:hAnsi="Consolas" w:cs="Times New Roman"/>
-          <w:color w:val="D4D4D4"/>
-          <w:sz w:val="21"/>
-          <w:szCs w:val="21"/>
-          <w:lang w:eastAsia="en-CA"/>
+        <w:t>I have started the randomizer in “</w:t>
+      </w:r>
+      <w:proofErr w:type="spellStart"/>
+      <w:r>
+        <w:rPr>
+          <w:lang w:val="en-US"/>
+        </w:rPr>
+        <w:t>newGameInstr</w:t>
+      </w:r>
+      <w:proofErr w:type="spellEnd"/>
+      <w:r>
+        <w:rPr>
+          <w:lang w:val="en-US"/>
+        </w:rPr>
+        <w:t xml:space="preserve">” file.  </w:t>
+      </w:r>
+    </w:p>
+    <w:p>
+      <w:pPr>
+        <w:rPr>
+          <w:lang w:val="en-US"/>
+        </w:rPr>
+      </w:pPr>
+      <w:r>
+        <w:rPr>
+          <w:lang w:val="en-US"/>
+        </w:rPr>
+        <w:t xml:space="preserve">Office, </w:t>
+      </w:r>
+      <w:proofErr w:type="spellStart"/>
+      <w:r>
+        <w:rPr>
+          <w:lang w:val="en-US"/>
+        </w:rPr>
+        <w:t>BookshelfRoom</w:t>
+      </w:r>
+      <w:proofErr w:type="spellEnd"/>
+      <w:r>
+        <w:rPr>
+          <w:lang w:val="en-US"/>
+        </w:rPr>
+        <w:t xml:space="preserve">, Attic, </w:t>
+      </w:r>
+      <w:proofErr w:type="spellStart"/>
+      <w:r>
+        <w:rPr>
+          <w:lang w:val="en-US"/>
+        </w:rPr>
+        <w:t>secretRoomAttic</w:t>
+      </w:r>
+      <w:proofErr w:type="spellEnd"/>
+      <w:r>
+        <w:rPr>
+          <w:lang w:val="en-US"/>
         </w:rPr>
         <w:t xml:space="preserve">, </w:t>
       </w:r>
-      <w:r>
-        <w:rPr>
-          <w:rFonts w:ascii="Consolas" w:eastAsia="Times New Roman" w:hAnsi="Consolas" w:cs="Times New Roman"/>
-          <w:color w:val="9CDCFE"/>
-          <w:sz w:val="21"/>
-          <w:szCs w:val="21"/>
-          <w:lang w:eastAsia="en-CA"/>
-        </w:rPr>
-        <w:t>BookshelfRoom</w:t>
-      </w:r>
-      <w:r>
-        <w:rPr>
-          <w:rFonts w:ascii="Consolas" w:eastAsia="Times New Roman" w:hAnsi="Consolas" w:cs="Times New Roman"/>
-          <w:color w:val="D4D4D4"/>
-          <w:sz w:val="21"/>
-          <w:szCs w:val="21"/>
-          <w:lang w:eastAsia="en-CA"/>
+      <w:proofErr w:type="spellStart"/>
+      <w:r>
+        <w:rPr>
+          <w:lang w:val="en-US"/>
+        </w:rPr>
+        <w:t>SoundStudio</w:t>
+      </w:r>
+      <w:proofErr w:type="spellEnd"/>
+      <w:r>
+        <w:rPr>
+          <w:lang w:val="en-US"/>
+        </w:rPr>
+        <w:t>…</w:t>
+      </w:r>
+      <w:proofErr w:type="gramStart"/>
+      <w:r>
+        <w:rPr>
+          <w:lang w:val="en-US"/>
+        </w:rPr>
+        <w:t>….</w:t>
+      </w:r>
+      <w:r>
+        <w:rPr>
+          <w:lang w:val="en-US"/>
+        </w:rPr>
+        <w:t>Are</w:t>
+      </w:r>
+      <w:proofErr w:type="gramEnd"/>
+      <w:r>
+        <w:rPr>
+          <w:lang w:val="en-US"/>
+        </w:rPr>
+        <w:t xml:space="preserve"> the rooms included, on line 16</w:t>
+      </w:r>
+      <w:r>
+        <w:rPr>
+          <w:lang w:val="en-US"/>
+        </w:rPr>
+        <w:t>.   Will need to add more rooms as they are created</w:t>
+      </w:r>
+    </w:p>
+    <w:p>
+      <w:pPr>
+        <w:spacing w:after="0" w:line="240" w:lineRule="auto"/>
+        <w:rPr>
+          <w:lang w:val="en-US"/>
+        </w:rPr>
+      </w:pPr>
+      <w:r>
+        <w:rPr>
+          <w:lang w:val="en-US"/>
+        </w:rPr>
+        <w:t xml:space="preserve">Items include, </w:t>
+      </w:r>
+    </w:p>
+    <w:p>
+      <w:pPr>
+        <w:spacing w:after="0" w:line="240" w:lineRule="auto"/>
+        <w:rPr>
+          <w:lang w:val="en-US"/>
+        </w:rPr>
+      </w:pPr>
+      <w:r>
+        <w:rPr>
+          <w:lang w:val="en-US"/>
+        </w:rPr>
+        <w:t xml:space="preserve">coin, </w:t>
+      </w:r>
+      <w:r>
+        <w:rPr>
+          <w:lang w:val="en-US"/>
+        </w:rPr>
+        <w:t>used in gumball machine – open sound studio</w:t>
+      </w:r>
+    </w:p>
+    <w:p>
+      <w:pPr>
+        <w:spacing w:after="0" w:line="240" w:lineRule="auto"/>
+        <w:rPr>
+          <w:lang w:val="en-US"/>
+        </w:rPr>
+      </w:pPr>
+      <w:r>
+        <w:rPr>
+          <w:lang w:val="en-US"/>
+        </w:rPr>
+        <w:t>Phone code 373</w:t>
+      </w:r>
+      <w:r>
+        <w:rPr>
+          <w:lang w:val="en-US"/>
         </w:rPr>
         <w:t xml:space="preserve">, </w:t>
       </w:r>
       <w:r>
         <w:rPr>
-          <w:rFonts w:ascii="Consolas" w:eastAsia="Times New Roman" w:hAnsi="Consolas" w:cs="Times New Roman"/>
-          <w:color w:val="9CDCFE"/>
-          <w:sz w:val="21"/>
-          <w:szCs w:val="21"/>
-          <w:lang w:eastAsia="en-CA"/>
-        </w:rPr>
-        <w:t>Attic</w:t>
-      </w:r>
-      <w:r>
-        <w:rPr>
-          <w:rFonts w:ascii="Consolas" w:eastAsia="Times New Roman" w:hAnsi="Consolas" w:cs="Times New Roman"/>
-          <w:color w:val="D4D4D4"/>
-          <w:sz w:val="21"/>
-          <w:szCs w:val="21"/>
-          <w:lang w:eastAsia="en-CA"/>
-        </w:rPr>
-        <w:t xml:space="preserve">, </w:t>
-      </w:r>
-      <w:r>
-        <w:rPr>
-          <w:rFonts w:ascii="Consolas" w:eastAsia="Times New Roman" w:hAnsi="Consolas" w:cs="Times New Roman"/>
-          <w:color w:val="9CDCFE"/>
-          <w:sz w:val="21"/>
-          <w:szCs w:val="21"/>
-          <w:lang w:eastAsia="en-CA"/>
+          <w:lang w:val="en-US"/>
+        </w:rPr>
+        <w:t>used – file 373 in filing cabinet is password</w:t>
+      </w:r>
+    </w:p>
+    <w:p>
+      <w:pPr>
+        <w:spacing w:after="0" w:line="240" w:lineRule="auto"/>
+        <w:rPr>
+          <w:lang w:val="en-US"/>
+        </w:rPr>
+      </w:pPr>
+      <w:proofErr w:type="spellStart"/>
+      <w:r>
+        <w:rPr>
+          <w:lang w:val="en-US"/>
+        </w:rPr>
+        <w:t>DogLifePoochFriend</w:t>
+      </w:r>
+      <w:proofErr w:type="spellEnd"/>
+      <w:r>
+        <w:rPr>
+          <w:lang w:val="en-US"/>
+        </w:rPr>
+        <w:t xml:space="preserve"> password to open computer</w:t>
+      </w:r>
+      <w:r>
+        <w:rPr>
+          <w:lang w:val="en-US"/>
+        </w:rPr>
+        <w:t xml:space="preserve"> in Office and laptop in </w:t>
+      </w:r>
+      <w:proofErr w:type="spellStart"/>
+      <w:r>
+        <w:rPr>
+          <w:lang w:val="en-US"/>
         </w:rPr>
         <w:t>SoundStudio</w:t>
       </w:r>
-      <w:r>
-        <w:rPr>
-          <w:rFonts w:ascii="Consolas" w:eastAsia="Times New Roman" w:hAnsi="Consolas" w:cs="Times New Roman"/>
-          <w:color w:val="D4D4D4"/>
-          <w:sz w:val="21"/>
-          <w:szCs w:val="21"/>
-          <w:lang w:eastAsia="en-CA"/>
-        </w:rPr>
-        <w:t xml:space="preserve">, </w:t>
-      </w:r>
-      <w:r>
-        <w:rPr>
-          <w:rFonts w:ascii="Consolas" w:eastAsia="Times New Roman" w:hAnsi="Consolas" w:cs="Times New Roman"/>
-          <w:color w:val="9CDCFE"/>
-          <w:sz w:val="21"/>
-          <w:szCs w:val="21"/>
-          <w:lang w:eastAsia="en-CA"/>
-        </w:rPr>
-        <w:t>Kitchen</w:t>
-      </w:r>
-      <w:r>
-        <w:rPr>
-          <w:rFonts w:ascii="Consolas" w:eastAsia="Times New Roman" w:hAnsi="Consolas" w:cs="Times New Roman"/>
-          <w:color w:val="D4D4D4"/>
-          <w:sz w:val="21"/>
-          <w:szCs w:val="21"/>
-          <w:lang w:eastAsia="en-CA"/>
-        </w:rPr>
-        <w:t xml:space="preserve">, </w:t>
-      </w:r>
-      <w:r>
-        <w:rPr>
-          <w:rFonts w:ascii="Consolas" w:eastAsia="Times New Roman" w:hAnsi="Consolas" w:cs="Times New Roman"/>
-          <w:color w:val="9CDCFE"/>
-          <w:sz w:val="21"/>
-          <w:szCs w:val="21"/>
-          <w:lang w:eastAsia="en-CA"/>
-        </w:rPr>
-        <w:t>WineRoom</w:t>
-      </w:r>
-      <w:r>
-        <w:rPr>
-          <w:rFonts w:ascii="Consolas" w:eastAsia="Times New Roman" w:hAnsi="Consolas" w:cs="Times New Roman"/>
-          <w:color w:val="D4D4D4"/>
-          <w:sz w:val="21"/>
-          <w:szCs w:val="21"/>
-          <w:lang w:eastAsia="en-CA"/>
-        </w:rPr>
-        <w:t>]</w:t>
-      </w:r>
-    </w:p>
-    <w:p>
-      <w:r>
-        <w:rPr>
-          <w:lang w:val="en-US"/>
-        </w:rPr>
-        <w:t>Are the rooms included, on line 16</w:t>
-      </w:r>
-    </w:p>
-    <w:p>
-      <w:pPr>
-        <w:spacing w:after="0" w:line="240" w:lineRule="auto"/>
-        <w:rPr>
-          <w:lang w:val="en-US"/>
-        </w:rPr>
-      </w:pPr>
-      <w:r>
-        <w:rPr>
-          <w:lang w:val="en-US"/>
-        </w:rPr>
-        <w:t xml:space="preserve">Items include, </w:t>
-      </w:r>
-    </w:p>
-    <w:p>
-      <w:pPr>
-        <w:spacing w:after="0" w:line="240" w:lineRule="auto"/>
-        <w:rPr>
-          <w:lang w:val="en-US"/>
-        </w:rPr>
-      </w:pPr>
-      <w:r>
-        <w:rPr>
-          <w:lang w:val="en-US"/>
-        </w:rPr>
-        <w:t xml:space="preserve">coin, </w:t>
-      </w:r>
-      <w:r>
-        <w:rPr>
-          <w:lang w:val="en-US"/>
-        </w:rPr>
-        <w:t>used in gumball machine – open sound studio</w:t>
-      </w:r>
-    </w:p>
-    <w:p>
-      <w:pPr>
-        <w:spacing w:after="0" w:line="240" w:lineRule="auto"/>
-        <w:rPr>
-          <w:lang w:val="en-US"/>
-        </w:rPr>
-      </w:pPr>
-      <w:r>
-        <w:rPr>
-          <w:lang w:val="en-US"/>
-        </w:rPr>
-        <w:t>Phone code 373</w:t>
-      </w:r>
-      <w:r>
-        <w:rPr>
-          <w:lang w:val="en-US"/>
-        </w:rPr>
-        <w:t xml:space="preserve">, </w:t>
-      </w:r>
-      <w:r>
-        <w:rPr>
-          <w:lang w:val="en-US"/>
-        </w:rPr>
-        <w:t>used – file 373 in filing cabinet is password</w:t>
-      </w:r>
-    </w:p>
-    <w:p>
-      <w:pPr>
-        <w:spacing w:after="0" w:line="240" w:lineRule="auto"/>
-        <w:rPr>
-          <w:lang w:val="en-US"/>
-        </w:rPr>
-      </w:pPr>
-      <w:r>
-        <w:rPr>
-          <w:lang w:val="en-US"/>
-        </w:rPr>
-        <w:t>DogLifePoochFriend password to open computer</w:t>
-      </w:r>
+      <w:proofErr w:type="spellEnd"/>
     </w:p>
     <w:p>
       <w:pPr>
@@ -307,7 +273,21 @@
         <w:rPr>
           <w:lang w:val="en-US"/>
         </w:rPr>
-        <w:t xml:space="preserve"> is found in office.  Need to write in where to use it(wine room)</w:t>
+        <w:t xml:space="preserve"> is found in office.  Need to write in where to use </w:t>
+      </w:r>
+      <w:proofErr w:type="gramStart"/>
+      <w:r>
+        <w:rPr>
+          <w:lang w:val="en-US"/>
+        </w:rPr>
+        <w:t>it(</w:t>
+      </w:r>
+      <w:proofErr w:type="gramEnd"/>
+      <w:r>
+        <w:rPr>
+          <w:lang w:val="en-US"/>
+        </w:rPr>
+        <w:t>wine room)</w:t>
       </w:r>
       <w:r>
         <w:rPr>
@@ -341,8 +321,78 @@
         <w:rPr>
           <w:lang w:val="en-US"/>
         </w:rPr>
-        <w:t>Can re-use the function “searchBookcaseRoom” to describe the room</w:t>
-      </w:r>
+        <w:t>Can re-use the function “</w:t>
+      </w:r>
+      <w:proofErr w:type="spellStart"/>
+      <w:r>
+        <w:rPr>
+          <w:lang w:val="en-US"/>
+        </w:rPr>
+        <w:t>searchBookcaseRoom</w:t>
+      </w:r>
+      <w:proofErr w:type="spellEnd"/>
+      <w:r>
+        <w:rPr>
+          <w:lang w:val="en-US"/>
+        </w:rPr>
+        <w:t xml:space="preserve">” to describe the </w:t>
+      </w:r>
+      <w:proofErr w:type="gramStart"/>
+      <w:r>
+        <w:rPr>
+          <w:lang w:val="en-US"/>
+        </w:rPr>
+        <w:t>room</w:t>
+      </w:r>
+      <w:r>
+        <w:rPr>
+          <w:lang w:val="en-US"/>
+        </w:rPr>
+        <w:t>(</w:t>
+      </w:r>
+      <w:proofErr w:type="gramEnd"/>
+      <w:r>
+        <w:rPr>
+          <w:lang w:val="en-US"/>
+        </w:rPr>
+        <w:t xml:space="preserve">I have changed this a bit, now look north, south, east </w:t>
+      </w:r>
+      <w:proofErr w:type="spellStart"/>
+      <w:r>
+        <w:rPr>
+          <w:lang w:val="en-US"/>
+        </w:rPr>
+        <w:t>west.just</w:t>
+      </w:r>
+      <w:proofErr w:type="spellEnd"/>
+      <w:r>
+        <w:rPr>
+          <w:lang w:val="en-US"/>
+        </w:rPr>
+        <w:t xml:space="preserve"> need to add one endpoint, /</w:t>
+      </w:r>
+      <w:proofErr w:type="spellStart"/>
+      <w:r>
+        <w:rPr>
+          <w:lang w:val="en-US"/>
+        </w:rPr>
+        <w:t>WineRoom</w:t>
+      </w:r>
+      <w:proofErr w:type="spellEnd"/>
+      <w:r>
+        <w:rPr>
+          <w:lang w:val="en-US"/>
+        </w:rPr>
+        <w:t>/</w:t>
+      </w:r>
+      <w:proofErr w:type="spellStart"/>
+      <w:r>
+        <w:rPr>
+          <w:lang w:val="en-US"/>
+        </w:rPr>
+        <w:t>enterBookshelfRoom</w:t>
+      </w:r>
+      <w:proofErr w:type="spellEnd"/>
     </w:p>
     <w:p>
       <w:pPr>
@@ -365,60 +415,91 @@
           <w:lang w:val="en-US"/>
         </w:rPr>
       </w:pPr>
-      <w:r>
-        <w:rPr>
-          <w:lang w:val="en-US"/>
-        </w:rPr>
-        <w:t>Wineroom-reds on one side, white on the other.  You notice one white wine amongst the red</w:t>
-      </w:r>
-    </w:p>
-    <w:p>
-      <w:pPr>
-        <w:spacing w:after="0" w:line="240" w:lineRule="auto"/>
-        <w:rPr>
-          <w:lang w:val="en-US"/>
-        </w:rPr>
-      </w:pPr>
-      <w:r>
-        <w:rPr>
-          <w:lang w:val="en-US"/>
-        </w:rPr>
-        <w:t>When you go to pick it up if will not come off the rack, you realize it is a lever, you pull it and…..enter the bookscaseRoom-see above and can re-use a code here.</w:t>
-      </w:r>
-    </w:p>
-    <w:p>
-      <w:pPr>
-        <w:rPr>
-          <w:lang w:val="en-US"/>
-        </w:rPr>
-      </w:pPr>
-    </w:p>
-    <w:p>
-      <w:pPr>
-        <w:rPr>
-          <w:lang w:val="en-US"/>
-        </w:rPr>
-      </w:pPr>
-      <w:r>
-        <w:rPr>
-          <w:lang w:val="en-US"/>
-        </w:rPr>
-        <w:t>Create an itemlist endpoint-and add items when they are found???</w:t>
-      </w:r>
-    </w:p>
-    <w:p>
-      <w:pPr>
-        <w:spacing w:after="0" w:line="240" w:lineRule="auto"/>
-        <w:rPr>
-          <w:lang w:val="en-US"/>
-        </w:rPr>
-      </w:pPr>
-      <w:r>
-        <w:rPr>
-          <w:lang w:val="en-US"/>
-        </w:rPr>
-        <w:t>In file foyerNorth</w:t>
-      </w:r>
+      <w:proofErr w:type="spellStart"/>
+      <w:r>
+        <w:rPr>
+          <w:lang w:val="en-US"/>
+        </w:rPr>
+        <w:t>Wineroom</w:t>
+      </w:r>
+      <w:proofErr w:type="spellEnd"/>
+      <w:r>
+        <w:rPr>
+          <w:lang w:val="en-US"/>
+        </w:rPr>
+        <w:t>-reds on one side, white on the other.  You notice one white wine amongst the red</w:t>
+      </w:r>
+    </w:p>
+    <w:p>
+      <w:pPr>
+        <w:spacing w:after="0" w:line="240" w:lineRule="auto"/>
+        <w:rPr>
+          <w:lang w:val="en-US"/>
+        </w:rPr>
+      </w:pPr>
+      <w:r>
+        <w:rPr>
+          <w:lang w:val="en-US"/>
+        </w:rPr>
+        <w:t>When you go to pick it up if will not come off the rack, you realize it is a lever, you pull it and</w:t>
+      </w:r>
+      <w:proofErr w:type="gramStart"/>
+      <w:r>
+        <w:rPr>
+          <w:lang w:val="en-US"/>
+        </w:rPr>
+        <w:t>…..</w:t>
+      </w:r>
+      <w:proofErr w:type="gramEnd"/>
+      <w:r>
+        <w:rPr>
+          <w:lang w:val="en-US"/>
+        </w:rPr>
+        <w:t xml:space="preserve">enter the </w:t>
+      </w:r>
+      <w:proofErr w:type="spellStart"/>
+      <w:r>
+        <w:rPr>
+          <w:lang w:val="en-US"/>
+        </w:rPr>
+        <w:t>bookscaseRoom</w:t>
+      </w:r>
+      <w:proofErr w:type="spellEnd"/>
+      <w:r>
+        <w:rPr>
+          <w:lang w:val="en-US"/>
+        </w:rPr>
+        <w:t>-see above and can re-use a code here.</w:t>
+      </w:r>
+    </w:p>
+    <w:p>
+      <w:pPr>
+        <w:rPr>
+          <w:lang w:val="en-US"/>
+        </w:rPr>
+      </w:pPr>
+    </w:p>
+    <w:p>
+      <w:pPr>
+        <w:spacing w:after="0" w:line="240" w:lineRule="auto"/>
+        <w:rPr>
+          <w:lang w:val="en-US"/>
+        </w:rPr>
+      </w:pPr>
+      <w:r>
+        <w:rPr>
+          <w:lang w:val="en-US"/>
+        </w:rPr>
+        <w:t xml:space="preserve">In file </w:t>
+      </w:r>
+      <w:proofErr w:type="spellStart"/>
+      <w:r>
+        <w:rPr>
+          <w:lang w:val="en-US"/>
+        </w:rPr>
+        <w:t>foyerNorth</w:t>
+      </w:r>
+      <w:proofErr w:type="spellEnd"/>
     </w:p>
     <w:p>
       <w:pPr>
@@ -432,7 +513,21 @@
           <w:lang w:val="en-US"/>
         </w:rPr>
         <w:tab/>
-        <w:t>I have made the staircaseKey and endpoint foyer/useKey64</w:t>
+        <w:t xml:space="preserve">I have made the </w:t>
+      </w:r>
+      <w:proofErr w:type="spellStart"/>
+      <w:r>
+        <w:rPr>
+          <w:lang w:val="en-US"/>
+        </w:rPr>
+        <w:t>staircaseKey</w:t>
+      </w:r>
+      <w:proofErr w:type="spellEnd"/>
+      <w:r>
+        <w:rPr>
+          <w:lang w:val="en-US"/>
+        </w:rPr>
+        <w:t xml:space="preserve"> and endpoint foyer/useKey64</w:t>
       </w:r>
     </w:p>
     <w:p>
@@ -524,7 +619,35 @@
         <w:rPr>
           <w:lang w:val="en-US"/>
         </w:rPr>
-        <w:t>In file foyerWest, need to update blank wall into an archway(door and doorway used in Foyer)</w:t>
+        <w:t xml:space="preserve">In file </w:t>
+      </w:r>
+      <w:proofErr w:type="spellStart"/>
+      <w:r>
+        <w:rPr>
+          <w:lang w:val="en-US"/>
+        </w:rPr>
+        <w:t>foyerWest</w:t>
+      </w:r>
+      <w:proofErr w:type="spellEnd"/>
+      <w:r>
+        <w:rPr>
+          <w:lang w:val="en-US"/>
+        </w:rPr>
+        <w:t xml:space="preserve">, need to update blank wall into an </w:t>
+      </w:r>
+      <w:proofErr w:type="gramStart"/>
+      <w:r>
+        <w:rPr>
+          <w:lang w:val="en-US"/>
+        </w:rPr>
+        <w:t>archway(</w:t>
+      </w:r>
+      <w:proofErr w:type="gramEnd"/>
+      <w:r>
+        <w:rPr>
+          <w:lang w:val="en-US"/>
+        </w:rPr>
+        <w:t>door and doorway used in Foyer)</w:t>
       </w:r>
     </w:p>
     <w:p>
@@ -547,21 +670,6 @@
           <w:lang w:val="en-US"/>
         </w:rPr>
         <w:t xml:space="preserve">In office </w:t>
-      </w:r>
-    </w:p>
-    <w:p>
-      <w:pPr>
-        <w:spacing w:after="0" w:line="240" w:lineRule="auto"/>
-        <w:rPr>
-          <w:lang w:val="en-US"/>
-        </w:rPr>
-      </w:pPr>
-      <w:r>
-        <w:rPr>
-          <w:lang w:val="en-US"/>
-        </w:rPr>
-        <w:tab/>
-        <w:t>Need to come up with a formula that if they search for any other file than 373, they get a generic message saying you find a boring document</w:t>
       </w:r>
     </w:p>
     <w:p>
@@ -600,8 +708,30 @@
           <w:lang w:val="en-US"/>
         </w:rPr>
         <w:tab/>
-        <w:t>Will need to add one to foyerNorth, enter hallwayway with new endpoint 3000:Hallway</w:t>
-      </w:r>
+        <w:t xml:space="preserve">Will need to add one to </w:t>
+      </w:r>
+      <w:proofErr w:type="spellStart"/>
+      <w:r>
+        <w:rPr>
+          <w:lang w:val="en-US"/>
+        </w:rPr>
+        <w:t>foyerNorth</w:t>
+      </w:r>
+      <w:proofErr w:type="spellEnd"/>
+      <w:r>
+        <w:rPr>
+          <w:lang w:val="en-US"/>
+        </w:rPr>
+        <w:t xml:space="preserve">, enter hallway with new endpoint </w:t>
+      </w:r>
+      <w:proofErr w:type="gramStart"/>
+      <w:r>
+        <w:rPr>
+          <w:lang w:val="en-US"/>
+        </w:rPr>
+        <w:t>3000:Hallway</w:t>
+      </w:r>
+      <w:proofErr w:type="gramEnd"/>
     </w:p>
     <w:p>
       <w:pPr>
@@ -632,8 +762,44 @@
         <w:rPr>
           <w:lang w:val="en-US"/>
         </w:rPr>
+        <w:t xml:space="preserve">In </w:t>
+      </w:r>
+      <w:proofErr w:type="spellStart"/>
+      <w:r>
+        <w:rPr>
+          <w:lang w:val="en-US"/>
+        </w:rPr>
+        <w:t>Powderroom</w:t>
+      </w:r>
+      <w:proofErr w:type="spellEnd"/>
+    </w:p>
+    <w:p>
+      <w:pPr>
+        <w:spacing w:after="0" w:line="240" w:lineRule="auto"/>
+        <w:rPr>
+          <w:lang w:val="en-US"/>
+        </w:rPr>
+      </w:pPr>
+      <w:r>
+        <w:rPr>
+          <w:lang w:val="en-US"/>
+        </w:rPr>
         <w:tab/>
-        <w:t>I have created a saying on powderroom mirror “TO ALL THAT ENTER, BEWARE THE BEAR”</w:t>
+        <w:t xml:space="preserve">I have created a saying on </w:t>
+      </w:r>
+      <w:proofErr w:type="spellStart"/>
+      <w:r>
+        <w:rPr>
+          <w:lang w:val="en-US"/>
+        </w:rPr>
+        <w:t>powderroom</w:t>
+      </w:r>
+      <w:proofErr w:type="spellEnd"/>
+      <w:r>
+        <w:rPr>
+          <w:lang w:val="en-US"/>
+        </w:rPr>
+        <w:t xml:space="preserve"> mirror “TO ALL THAT ENTER, BEWARE THE BEAR”</w:t>
       </w:r>
       <w:r>
         <w:rPr>
@@ -718,7 +884,21 @@
           <w:lang w:val="en-US"/>
         </w:rPr>
         <w:tab/>
-        <w:t xml:space="preserve">Bear rug teeth are poison, you reach in and are poisoned(fall unconscious, wake in </w:t>
+        <w:t xml:space="preserve">Bear rug teeth are poison, you reach in and are </w:t>
+      </w:r>
+      <w:proofErr w:type="gramStart"/>
+      <w:r>
+        <w:rPr>
+          <w:lang w:val="en-US"/>
+        </w:rPr>
+        <w:t>poisoned(</w:t>
+      </w:r>
+      <w:proofErr w:type="gramEnd"/>
+      <w:r>
+        <w:rPr>
+          <w:lang w:val="en-US"/>
+        </w:rPr>
+        <w:t xml:space="preserve">fall unconscious, wake in </w:t>
       </w:r>
     </w:p>
     <w:p>
@@ -786,83 +966,64 @@
           <w:lang w:val="en-US"/>
         </w:rPr>
       </w:pPr>
-      <w:r>
-        <w:rPr>
-          <w:lang w:val="en-US"/>
-        </w:rPr>
-        <w:t>Create file Sound Studio</w:t>
-      </w:r>
-      <w:r>
-        <w:rPr>
-          <w:lang w:val="en-US"/>
-        </w:rPr>
-        <w:t>- will have recording of thunder. Huge speakers, strobe lights</w:t>
-      </w:r>
-    </w:p>
-    <w:p>
-      <w:pPr>
-        <w:spacing w:after="0" w:line="240" w:lineRule="auto"/>
-        <w:rPr>
-          <w:lang w:val="en-US"/>
-        </w:rPr>
-      </w:pPr>
-    </w:p>
-    <w:p>
-      <w:pPr>
-        <w:spacing w:after="0" w:line="240" w:lineRule="auto"/>
-        <w:rPr>
-          <w:lang w:val="en-US"/>
-        </w:rPr>
-      </w:pPr>
-      <w:r>
-        <w:rPr>
-          <w:lang w:val="en-US"/>
-        </w:rPr>
-        <w:t>Create a random function to determine where puppy is, in each room call out to puppy? Or will it just tell me that they are in the room?  I like if function would tell me I am in the room.</w:t>
-      </w:r>
-    </w:p>
-    <w:p>
-      <w:pPr>
-        <w:spacing w:after="0" w:line="240" w:lineRule="auto"/>
-        <w:rPr>
-          <w:lang w:val="en-US"/>
-        </w:rPr>
-      </w:pPr>
-      <w:r>
-        <w:rPr>
-          <w:lang w:val="en-US"/>
-        </w:rPr>
-        <w:t>Then need to write, that once you have puppy, you head back to the front door, and it is open, you leave and it slams behind you</w:t>
-      </w:r>
-    </w:p>
-    <w:p>
-      <w:pPr>
-        <w:spacing w:after="0" w:line="240" w:lineRule="auto"/>
-        <w:rPr>
-          <w:lang w:val="en-US"/>
-        </w:rPr>
-      </w:pPr>
-    </w:p>
-    <w:p>
-      <w:pPr>
-        <w:spacing w:after="0" w:line="240" w:lineRule="auto"/>
-        <w:rPr>
-          <w:lang w:val="en-US"/>
-        </w:rPr>
-      </w:pPr>
-    </w:p>
-    <w:p>
-      <w:pPr>
-        <w:spacing w:after="0" w:line="240" w:lineRule="auto"/>
-        <w:rPr>
-          <w:lang w:val="en-US"/>
-        </w:rPr>
-      </w:pPr>
-      <w:r>
-        <w:rPr>
-          <w:lang w:val="en-US"/>
-        </w:rPr>
-        <w:t xml:space="preserve">Maybe you find a tube with metal bumps all over it.  When you find the musicbox, you put it in there and when it plays, it does something.  A secret door opens, or plays a message?  </w:t>
+    </w:p>
+    <w:p>
+      <w:pPr>
+        <w:spacing w:after="0" w:line="240" w:lineRule="auto"/>
+        <w:rPr>
+          <w:lang w:val="en-US"/>
+        </w:rPr>
+      </w:pPr>
+      <w:r>
+        <w:rPr>
+          <w:lang w:val="en-US"/>
+        </w:rPr>
+        <w:lastRenderedPageBreak/>
+        <w:t>Other ideas:</w:t>
+      </w:r>
+    </w:p>
+    <w:p>
+      <w:pPr>
+        <w:spacing w:after="0" w:line="240" w:lineRule="auto"/>
+        <w:rPr>
+          <w:lang w:val="en-US"/>
+        </w:rPr>
+      </w:pPr>
+    </w:p>
+    <w:p>
+      <w:pPr>
+        <w:spacing w:after="0" w:line="240" w:lineRule="auto"/>
+        <w:rPr>
+          <w:lang w:val="en-US"/>
+        </w:rPr>
+      </w:pPr>
+    </w:p>
+    <w:p>
+      <w:pPr>
+        <w:spacing w:after="0" w:line="240" w:lineRule="auto"/>
+        <w:rPr>
+          <w:lang w:val="en-US"/>
+        </w:rPr>
+      </w:pPr>
+      <w:r>
+        <w:rPr>
+          <w:lang w:val="en-US"/>
+        </w:rPr>
+        <w:t xml:space="preserve">Maybe you find a tube with metal bumps all over it.  When you find the </w:t>
+      </w:r>
+      <w:proofErr w:type="spellStart"/>
+      <w:r>
+        <w:rPr>
+          <w:lang w:val="en-US"/>
+        </w:rPr>
+        <w:t>musicbox</w:t>
+      </w:r>
+      <w:proofErr w:type="spellEnd"/>
+      <w:r>
+        <w:rPr>
+          <w:lang w:val="en-US"/>
+        </w:rPr>
+        <w:t xml:space="preserve">, you put it in there and when it plays, it does something.  A secret door opens, or plays a message?  </w:t>
       </w:r>
     </w:p>
     <w:p>

</xml_diff>